<commit_message>
Day 2 Practice: Understanding Authentication and Authorization
</commit_message>
<xml_diff>
--- a/Day_1_DataBase_SQLAlchemy_CRUD/Notes.docx
+++ b/Day_1_DataBase_SQLAlchemy_CRUD/Notes.docx
@@ -46,7 +46,7 @@
           <w:lang w:val="en-PK"/>
         </w:rPr>
         <w:pict w14:anchorId="5A793D30">
-          <v:rect id="_x0000_i1079" style="width:0;height:1.5pt" o:hralign="center" o:hrstd="t" o:hr="t" fillcolor="#a0a0a0" stroked="f"/>
+          <v:rect id="_x0000_i1025" style="width:0;height:1.5pt" o:hralign="center" o:hrstd="t" o:hr="t" fillcolor="#a0a0a0" stroked="f"/>
         </w:pict>
       </w:r>
     </w:p>
@@ -271,6 +271,7 @@
         <w:t xml:space="preserve">from </w:t>
       </w:r>
       <w:proofErr w:type="spellStart"/>
+      <w:proofErr w:type="gramStart"/>
       <w:r>
         <w:rPr>
           <w:lang w:val="en-PK"/>
@@ -278,6 +279,7 @@
         <w:t>sqlalchemy.ext.declarative</w:t>
       </w:r>
       <w:proofErr w:type="spellEnd"/>
+      <w:proofErr w:type="gramEnd"/>
       <w:r>
         <w:rPr>
           <w:lang w:val="en-PK"/>
@@ -317,34 +319,62 @@
         <w:rPr>
           <w:lang w:val="en-PK"/>
         </w:rPr>
-        <w:t>declarative_base</w:t>
-      </w:r>
-      <w:proofErr w:type="spellEnd"/>
-      <w:r>
-        <w:rPr>
-          <w:lang w:val="en-PK"/>
-        </w:rPr>
-        <w:t>()</w:t>
-      </w:r>
-    </w:p>
-    <w:p>
-      <w:pPr>
-        <w:rPr>
-          <w:lang w:val="en-PK"/>
-        </w:rPr>
-      </w:pPr>
-    </w:p>
-    <w:p>
-      <w:pPr>
-        <w:rPr>
-          <w:lang w:val="en-PK"/>
-        </w:rPr>
-      </w:pPr>
-      <w:r>
-        <w:rPr>
-          <w:lang w:val="en-PK"/>
-        </w:rPr>
-        <w:t>class User(Base):</w:t>
+        <w:t>declarative_</w:t>
+      </w:r>
+      <w:proofErr w:type="gramStart"/>
+      <w:r>
+        <w:rPr>
+          <w:lang w:val="en-PK"/>
+        </w:rPr>
+        <w:t>base</w:t>
+      </w:r>
+      <w:proofErr w:type="spellEnd"/>
+      <w:r>
+        <w:rPr>
+          <w:lang w:val="en-PK"/>
+        </w:rPr>
+        <w:t>(</w:t>
+      </w:r>
+      <w:proofErr w:type="gramEnd"/>
+      <w:r>
+        <w:rPr>
+          <w:lang w:val="en-PK"/>
+        </w:rPr>
+        <w:t>)</w:t>
+      </w:r>
+    </w:p>
+    <w:p>
+      <w:pPr>
+        <w:rPr>
+          <w:lang w:val="en-PK"/>
+        </w:rPr>
+      </w:pPr>
+    </w:p>
+    <w:p>
+      <w:pPr>
+        <w:rPr>
+          <w:lang w:val="en-PK"/>
+        </w:rPr>
+      </w:pPr>
+      <w:r>
+        <w:rPr>
+          <w:lang w:val="en-PK"/>
+        </w:rPr>
+        <w:t xml:space="preserve">class </w:t>
+      </w:r>
+      <w:proofErr w:type="gramStart"/>
+      <w:r>
+        <w:rPr>
+          <w:lang w:val="en-PK"/>
+        </w:rPr>
+        <w:t>User(</w:t>
+      </w:r>
+      <w:proofErr w:type="gramEnd"/>
+      <w:r>
+        <w:rPr>
+          <w:lang w:val="en-PK"/>
+        </w:rPr>
+        <w:t>Base):</w:t>
       </w:r>
     </w:p>
     <w:p>
@@ -384,7 +414,21 @@
         <w:rPr>
           <w:lang w:val="en-PK"/>
         </w:rPr>
-        <w:t xml:space="preserve">    id = Column(Integer, </w:t>
+        <w:t xml:space="preserve">    id = </w:t>
+      </w:r>
+      <w:proofErr w:type="gramStart"/>
+      <w:r>
+        <w:rPr>
+          <w:lang w:val="en-PK"/>
+        </w:rPr>
+        <w:t>Column(</w:t>
+      </w:r>
+      <w:proofErr w:type="gramEnd"/>
+      <w:r>
+        <w:rPr>
+          <w:lang w:val="en-PK"/>
+        </w:rPr>
+        <w:t xml:space="preserve">Integer, </w:t>
       </w:r>
       <w:proofErr w:type="spellStart"/>
       <w:r>
@@ -411,20 +455,48 @@
         <w:rPr>
           <w:lang w:val="en-PK"/>
         </w:rPr>
-        <w:t xml:space="preserve">    name = Column(String)</w:t>
-      </w:r>
-    </w:p>
-    <w:p>
-      <w:pPr>
-        <w:rPr>
-          <w:lang w:val="en-PK"/>
-        </w:rPr>
-      </w:pPr>
-      <w:r>
-        <w:rPr>
-          <w:lang w:val="en-PK"/>
-        </w:rPr>
-        <w:t xml:space="preserve">    email = Column(String, unique=True, index=True)</w:t>
+        <w:t xml:space="preserve">    name = </w:t>
+      </w:r>
+      <w:proofErr w:type="gramStart"/>
+      <w:r>
+        <w:rPr>
+          <w:lang w:val="en-PK"/>
+        </w:rPr>
+        <w:t>Column(</w:t>
+      </w:r>
+      <w:proofErr w:type="gramEnd"/>
+      <w:r>
+        <w:rPr>
+          <w:lang w:val="en-PK"/>
+        </w:rPr>
+        <w:t>String)</w:t>
+      </w:r>
+    </w:p>
+    <w:p>
+      <w:pPr>
+        <w:rPr>
+          <w:lang w:val="en-PK"/>
+        </w:rPr>
+      </w:pPr>
+      <w:r>
+        <w:rPr>
+          <w:lang w:val="en-PK"/>
+        </w:rPr>
+        <w:t xml:space="preserve">    email = </w:t>
+      </w:r>
+      <w:proofErr w:type="gramStart"/>
+      <w:r>
+        <w:rPr>
+          <w:lang w:val="en-PK"/>
+        </w:rPr>
+        <w:t>Column(</w:t>
+      </w:r>
+      <w:proofErr w:type="gramEnd"/>
+      <w:r>
+        <w:rPr>
+          <w:lang w:val="en-PK"/>
+        </w:rPr>
+        <w:t>String, unique=True, index=True)</w:t>
       </w:r>
     </w:p>
     <w:p>
@@ -484,7 +556,21 @@
         <w:rPr>
           <w:lang w:val="en-PK"/>
         </w:rPr>
-        <w:t>Each Column() = one column in the DB table.</w:t>
+        <w:t xml:space="preserve">Each </w:t>
+      </w:r>
+      <w:proofErr w:type="gramStart"/>
+      <w:r>
+        <w:rPr>
+          <w:lang w:val="en-PK"/>
+        </w:rPr>
+        <w:t>Column(</w:t>
+      </w:r>
+      <w:proofErr w:type="gramEnd"/>
+      <w:r>
+        <w:rPr>
+          <w:lang w:val="en-PK"/>
+        </w:rPr>
+        <w:t>) = one column in the DB table.</w:t>
       </w:r>
     </w:p>
     <w:p>
@@ -595,18 +681,40 @@
         <w:t xml:space="preserve"> before calling </w:t>
       </w:r>
       <w:proofErr w:type="spellStart"/>
-      <w:r>
-        <w:rPr>
-          <w:lang w:val="en-PK"/>
-        </w:rPr>
-        <w:t>Base.metadata.create_all</w:t>
-      </w:r>
-      <w:proofErr w:type="spellEnd"/>
-      <w:r>
-        <w:rPr>
-          <w:lang w:val="en-PK"/>
-        </w:rPr>
-        <w:t>().</w:t>
+      <w:proofErr w:type="gramStart"/>
+      <w:r>
+        <w:rPr>
+          <w:lang w:val="en-PK"/>
+        </w:rPr>
+        <w:t>Base.metadata.create</w:t>
+      </w:r>
+      <w:proofErr w:type="gramEnd"/>
+      <w:r>
+        <w:rPr>
+          <w:lang w:val="en-PK"/>
+        </w:rPr>
+        <w:t>_</w:t>
+      </w:r>
+      <w:proofErr w:type="gramStart"/>
+      <w:r>
+        <w:rPr>
+          <w:lang w:val="en-PK"/>
+        </w:rPr>
+        <w:t>all</w:t>
+      </w:r>
+      <w:proofErr w:type="spellEnd"/>
+      <w:r>
+        <w:rPr>
+          <w:lang w:val="en-PK"/>
+        </w:rPr>
+        <w:t>(</w:t>
+      </w:r>
+      <w:proofErr w:type="gramEnd"/>
+      <w:r>
+        <w:rPr>
+          <w:lang w:val="en-PK"/>
+        </w:rPr>
+        <w:t>).</w:t>
       </w:r>
     </w:p>
     <w:p>
@@ -905,7 +1013,7 @@
           <w:lang w:val="en-PK"/>
         </w:rPr>
         <w:pict w14:anchorId="782D42CF">
-          <v:rect id="_x0000_i1080" style="width:0;height:1.5pt" o:hralign="center" o:hrstd="t" o:hr="t" fillcolor="#a0a0a0" stroked="f"/>
+          <v:rect id="_x0000_i1026" style="width:0;height:1.5pt" o:hralign="center" o:hrstd="t" o:hr="t" fillcolor="#a0a0a0" stroked="f"/>
         </w:pict>
       </w:r>
     </w:p>
@@ -1156,7 +1264,14 @@
         <w:rPr>
           <w:lang w:val="en-PK"/>
         </w:rPr>
-        <w:t>create_engine</w:t>
+        <w:t>create_</w:t>
+      </w:r>
+      <w:proofErr w:type="gramStart"/>
+      <w:r>
+        <w:rPr>
+          <w:lang w:val="en-PK"/>
+        </w:rPr>
+        <w:t>engine</w:t>
       </w:r>
       <w:proofErr w:type="spellEnd"/>
       <w:r>
@@ -1165,6 +1280,7 @@
         </w:rPr>
         <w:t>(</w:t>
       </w:r>
+      <w:proofErr w:type="gramEnd"/>
     </w:p>
     <w:p>
       <w:pPr>
@@ -1199,11 +1315,19 @@
         <w:t>connect_args</w:t>
       </w:r>
       <w:proofErr w:type="spellEnd"/>
-      <w:r>
-        <w:rPr>
-          <w:lang w:val="en-PK"/>
-        </w:rPr>
-        <w:t>={"</w:t>
+      <w:proofErr w:type="gramStart"/>
+      <w:r>
+        <w:rPr>
+          <w:lang w:val="en-PK"/>
+        </w:rPr>
+        <w:t>={</w:t>
+      </w:r>
+      <w:proofErr w:type="gramEnd"/>
+      <w:r>
+        <w:rPr>
+          <w:lang w:val="en-PK"/>
+        </w:rPr>
+        <w:t>"</w:t>
       </w:r>
       <w:proofErr w:type="spellStart"/>
       <w:r>
@@ -1217,7 +1341,21 @@
         <w:rPr>
           <w:lang w:val="en-PK"/>
         </w:rPr>
-        <w:t>": False}  # Only for SQLite</w:t>
+        <w:t xml:space="preserve">": </w:t>
+      </w:r>
+      <w:proofErr w:type="gramStart"/>
+      <w:r>
+        <w:rPr>
+          <w:lang w:val="en-PK"/>
+        </w:rPr>
+        <w:t>False}  #</w:t>
+      </w:r>
+      <w:proofErr w:type="gramEnd"/>
+      <w:r>
+        <w:rPr>
+          <w:lang w:val="en-PK"/>
+        </w:rPr>
+        <w:t xml:space="preserve"> Only for SQLite</w:t>
       </w:r>
     </w:p>
     <w:p>
@@ -1261,6 +1399,7 @@
         <w:t xml:space="preserve"> = </w:t>
       </w:r>
       <w:proofErr w:type="spellStart"/>
+      <w:proofErr w:type="gramStart"/>
       <w:r>
         <w:rPr>
           <w:lang w:val="en-PK"/>
@@ -1275,6 +1414,7 @@
         <w:t>(</w:t>
       </w:r>
       <w:proofErr w:type="spellStart"/>
+      <w:proofErr w:type="gramEnd"/>
       <w:r>
         <w:rPr>
           <w:lang w:val="en-PK"/>
@@ -1406,11 +1546,19 @@
         <w:t xml:space="preserve"> creates it when you call </w:t>
       </w:r>
       <w:proofErr w:type="spellStart"/>
-      <w:r>
-        <w:rPr>
-          <w:lang w:val="en-PK"/>
-        </w:rPr>
-        <w:t>Base.metadata.create_all</w:t>
+      <w:proofErr w:type="gramStart"/>
+      <w:r>
+        <w:rPr>
+          <w:lang w:val="en-PK"/>
+        </w:rPr>
+        <w:t>Base.metadata.create</w:t>
+      </w:r>
+      <w:proofErr w:type="gramEnd"/>
+      <w:r>
+        <w:rPr>
+          <w:lang w:val="en-PK"/>
+        </w:rPr>
+        <w:t>_all</w:t>
       </w:r>
       <w:proofErr w:type="spellEnd"/>
       <w:r>
@@ -1438,11 +1586,19 @@
         <w:t>connect_args</w:t>
       </w:r>
       <w:proofErr w:type="spellEnd"/>
-      <w:r>
-        <w:rPr>
-          <w:lang w:val="en-PK"/>
-        </w:rPr>
-        <w:t>={"</w:t>
+      <w:proofErr w:type="gramStart"/>
+      <w:r>
+        <w:rPr>
+          <w:lang w:val="en-PK"/>
+        </w:rPr>
+        <w:t>={</w:t>
+      </w:r>
+      <w:proofErr w:type="gramEnd"/>
+      <w:r>
+        <w:rPr>
+          <w:lang w:val="en-PK"/>
+        </w:rPr>
+        <w:t>"</w:t>
       </w:r>
       <w:proofErr w:type="spellStart"/>
       <w:r>
@@ -1484,6 +1640,7 @@
         </w:rPr>
       </w:pPr>
       <w:proofErr w:type="spellStart"/>
+      <w:proofErr w:type="gramStart"/>
       <w:r>
         <w:rPr>
           <w:lang w:val="en-PK"/>
@@ -1495,7 +1652,14 @@
         <w:rPr>
           <w:lang w:val="en-PK"/>
         </w:rPr>
-        <w:t>() → makes sessions (connections) to talk to the DB.</w:t>
+        <w:t>(</w:t>
+      </w:r>
+      <w:proofErr w:type="gramEnd"/>
+      <w:r>
+        <w:rPr>
+          <w:lang w:val="en-PK"/>
+        </w:rPr>
+        <w:t>) → makes sessions (connections) to talk to the DB.</w:t>
       </w:r>
     </w:p>
     <w:p>
@@ -1660,7 +1824,21 @@
               <w:rPr>
                 <w:lang w:val="en-PK"/>
               </w:rPr>
-              <w:t>You must call .commit() manually to save changes</w:t>
+              <w:t xml:space="preserve">You must </w:t>
+            </w:r>
+            <w:proofErr w:type="gramStart"/>
+            <w:r>
+              <w:rPr>
+                <w:lang w:val="en-PK"/>
+              </w:rPr>
+              <w:t>call .commit</w:t>
+            </w:r>
+            <w:proofErr w:type="gramEnd"/>
+            <w:r>
+              <w:rPr>
+                <w:lang w:val="en-PK"/>
+              </w:rPr>
+              <w:t>() manually to save changes</w:t>
             </w:r>
           </w:p>
         </w:tc>
@@ -1775,7 +1953,7 @@
           <w:lang w:val="en-PK"/>
         </w:rPr>
         <w:pict w14:anchorId="7B69005F">
-          <v:rect id="_x0000_i1081" style="width:0;height:1.5pt" o:hralign="center" o:hrstd="t" o:hr="t" fillcolor="#a0a0a0" stroked="f"/>
+          <v:rect id="_x0000_i1027" style="width:0;height:1.5pt" o:hralign="center" o:hrstd="t" o:hr="t" fillcolor="#a0a0a0" stroked="f"/>
         </w:pict>
       </w:r>
     </w:p>
@@ -1871,11 +2049,19 @@
         </w:rPr>
       </w:pPr>
       <w:proofErr w:type="spellStart"/>
-      <w:r>
-        <w:rPr>
-          <w:lang w:val="en-PK"/>
-        </w:rPr>
-        <w:t>Base.metadata.create_all</w:t>
+      <w:proofErr w:type="gramStart"/>
+      <w:r>
+        <w:rPr>
+          <w:lang w:val="en-PK"/>
+        </w:rPr>
+        <w:t>Base.metadata.create</w:t>
+      </w:r>
+      <w:proofErr w:type="gramEnd"/>
+      <w:r>
+        <w:rPr>
+          <w:lang w:val="en-PK"/>
+        </w:rPr>
+        <w:t>_all</w:t>
       </w:r>
       <w:proofErr w:type="spellEnd"/>
       <w:r>
@@ -1922,18 +2108,40 @@
         </w:rPr>
       </w:pPr>
       <w:proofErr w:type="spellStart"/>
-      <w:r>
-        <w:rPr>
-          <w:lang w:val="en-PK"/>
-        </w:rPr>
-        <w:t>Base.metadata.create_all</w:t>
-      </w:r>
-      <w:proofErr w:type="spellEnd"/>
-      <w:r>
-        <w:rPr>
-          <w:lang w:val="en-PK"/>
-        </w:rPr>
-        <w:t>() scans all models that inherit from Base.</w:t>
+      <w:proofErr w:type="gramStart"/>
+      <w:r>
+        <w:rPr>
+          <w:lang w:val="en-PK"/>
+        </w:rPr>
+        <w:t>Base.metadata.create</w:t>
+      </w:r>
+      <w:proofErr w:type="gramEnd"/>
+      <w:r>
+        <w:rPr>
+          <w:lang w:val="en-PK"/>
+        </w:rPr>
+        <w:t>_</w:t>
+      </w:r>
+      <w:proofErr w:type="gramStart"/>
+      <w:r>
+        <w:rPr>
+          <w:lang w:val="en-PK"/>
+        </w:rPr>
+        <w:t>all</w:t>
+      </w:r>
+      <w:proofErr w:type="spellEnd"/>
+      <w:r>
+        <w:rPr>
+          <w:lang w:val="en-PK"/>
+        </w:rPr>
+        <w:t>(</w:t>
+      </w:r>
+      <w:proofErr w:type="gramEnd"/>
+      <w:r>
+        <w:rPr>
+          <w:lang w:val="en-PK"/>
+        </w:rPr>
+        <w:t>) scans all models that inherit from Base.</w:t>
       </w:r>
     </w:p>
     <w:p>
@@ -1995,7 +2203,7 @@
           <w:lang w:val="en-PK"/>
         </w:rPr>
         <w:pict w14:anchorId="0640426A">
-          <v:rect id="_x0000_i1082" style="width:0;height:1.5pt" o:hralign="center" o:hrstd="t" o:hr="t" fillcolor="#a0a0a0" stroked="f"/>
+          <v:rect id="_x0000_i1028" style="width:0;height:1.5pt" o:hralign="center" o:hrstd="t" o:hr="t" fillcolor="#a0a0a0" stroked="f"/>
         </w:pict>
       </w:r>
     </w:p>
@@ -2114,6 +2322,7 @@
         <w:t xml:space="preserve"> = </w:t>
       </w:r>
       <w:proofErr w:type="spellStart"/>
+      <w:proofErr w:type="gramStart"/>
       <w:r>
         <w:rPr>
           <w:lang w:val="en-PK"/>
@@ -2125,7 +2334,14 @@
         <w:rPr>
           <w:lang w:val="en-PK"/>
         </w:rPr>
-        <w:t>()  # Create session</w:t>
+        <w:t>()  #</w:t>
+      </w:r>
+      <w:proofErr w:type="gramEnd"/>
+      <w:r>
+        <w:rPr>
+          <w:lang w:val="en-PK"/>
+        </w:rPr>
+        <w:t xml:space="preserve"> Create session</w:t>
       </w:r>
     </w:p>
     <w:p>
@@ -2179,7 +2395,21 @@
         <w:rPr>
           <w:lang w:val="en-PK"/>
         </w:rPr>
-        <w:t xml:space="preserve"> = User(name="Alice", email="alice@mail.com")</w:t>
+        <w:t xml:space="preserve"> = </w:t>
+      </w:r>
+      <w:proofErr w:type="gramStart"/>
+      <w:r>
+        <w:rPr>
+          <w:lang w:val="en-PK"/>
+        </w:rPr>
+        <w:t>User(</w:t>
+      </w:r>
+      <w:proofErr w:type="gramEnd"/>
+      <w:r>
+        <w:rPr>
+          <w:lang w:val="en-PK"/>
+        </w:rPr>
+        <w:t>name="Alice", email="alice@mail.com")</w:t>
       </w:r>
     </w:p>
     <w:p>
@@ -2224,6 +2454,7 @@
         </w:rPr>
       </w:pPr>
       <w:proofErr w:type="spellStart"/>
+      <w:proofErr w:type="gramStart"/>
       <w:r>
         <w:rPr>
           <w:lang w:val="en-PK"/>
@@ -2235,16 +2466,24 @@
         <w:rPr>
           <w:lang w:val="en-PK"/>
         </w:rPr>
-        <w:t>()          # Save changes</w:t>
-      </w:r>
-    </w:p>
-    <w:p>
-      <w:pPr>
-        <w:rPr>
-          <w:lang w:val="en-PK"/>
-        </w:rPr>
-      </w:pPr>
-      <w:proofErr w:type="spellStart"/>
+        <w:t xml:space="preserve">()   </w:t>
+      </w:r>
+      <w:proofErr w:type="gramEnd"/>
+      <w:r>
+        <w:rPr>
+          <w:lang w:val="en-PK"/>
+        </w:rPr>
+        <w:t xml:space="preserve">       # Save changes</w:t>
+      </w:r>
+    </w:p>
+    <w:p>
+      <w:pPr>
+        <w:rPr>
+          <w:lang w:val="en-PK"/>
+        </w:rPr>
+      </w:pPr>
+      <w:proofErr w:type="spellStart"/>
+      <w:proofErr w:type="gramStart"/>
       <w:r>
         <w:rPr>
           <w:lang w:val="en-PK"/>
@@ -2252,6 +2491,7 @@
         <w:t>db.refresh</w:t>
       </w:r>
       <w:proofErr w:type="spellEnd"/>
+      <w:proofErr w:type="gramEnd"/>
       <w:r>
         <w:rPr>
           <w:lang w:val="en-PK"/>
@@ -2319,6 +2559,7 @@
         <w:t xml:space="preserve">users = </w:t>
       </w:r>
       <w:proofErr w:type="spellStart"/>
+      <w:proofErr w:type="gramStart"/>
       <w:r>
         <w:rPr>
           <w:lang w:val="en-PK"/>
@@ -2326,11 +2567,26 @@
         <w:t>db.query</w:t>
       </w:r>
       <w:proofErr w:type="spellEnd"/>
-      <w:r>
-        <w:rPr>
-          <w:lang w:val="en-PK"/>
-        </w:rPr>
-        <w:t>(User).all()</w:t>
+      <w:proofErr w:type="gramEnd"/>
+      <w:r>
+        <w:rPr>
+          <w:lang w:val="en-PK"/>
+        </w:rPr>
+        <w:t>(User</w:t>
+      </w:r>
+      <w:proofErr w:type="gramStart"/>
+      <w:r>
+        <w:rPr>
+          <w:lang w:val="en-PK"/>
+        </w:rPr>
+        <w:t>).all</w:t>
+      </w:r>
+      <w:proofErr w:type="gramEnd"/>
+      <w:r>
+        <w:rPr>
+          <w:lang w:val="en-PK"/>
+        </w:rPr>
+        <w:t>()</w:t>
       </w:r>
     </w:p>
     <w:p>
@@ -2356,9 +2612,24 @@
         <w:rPr>
           <w:lang w:val="en-PK"/>
         </w:rPr>
-        <w:t xml:space="preserve">    print(user.id, user.name, </w:t>
-      </w:r>
-      <w:proofErr w:type="spellStart"/>
+        <w:t xml:space="preserve">    </w:t>
+      </w:r>
+      <w:proofErr w:type="gramStart"/>
+      <w:r>
+        <w:rPr>
+          <w:lang w:val="en-PK"/>
+        </w:rPr>
+        <w:t>print(</w:t>
+      </w:r>
+      <w:proofErr w:type="gramEnd"/>
+      <w:r>
+        <w:rPr>
+          <w:lang w:val="en-PK"/>
+        </w:rPr>
+        <w:t xml:space="preserve">user.id, user.name, </w:t>
+      </w:r>
+      <w:proofErr w:type="spellStart"/>
+      <w:proofErr w:type="gramStart"/>
       <w:r>
         <w:rPr>
           <w:lang w:val="en-PK"/>
@@ -2366,6 +2637,7 @@
         <w:t>user.email</w:t>
       </w:r>
       <w:proofErr w:type="spellEnd"/>
+      <w:proofErr w:type="gramEnd"/>
       <w:r>
         <w:rPr>
           <w:lang w:val="en-PK"/>
@@ -2387,6 +2659,7 @@
         </w:rPr>
       </w:pPr>
       <w:proofErr w:type="spellStart"/>
+      <w:proofErr w:type="gramStart"/>
       <w:r>
         <w:rPr>
           <w:lang w:val="en-PK"/>
@@ -2398,7 +2671,14 @@
         <w:rPr>
           <w:lang w:val="en-PK"/>
         </w:rPr>
-        <w:t>()           # Close connection</w:t>
+        <w:t xml:space="preserve">()   </w:t>
+      </w:r>
+      <w:proofErr w:type="gramEnd"/>
+      <w:r>
+        <w:rPr>
+          <w:lang w:val="en-PK"/>
+        </w:rPr>
+        <w:t xml:space="preserve">        # Close connection</w:t>
       </w:r>
     </w:p>
     <w:p>
@@ -2523,7 +2803,7 @@
           <w:lang w:val="en-PK"/>
         </w:rPr>
         <w:pict w14:anchorId="6A408065">
-          <v:rect id="_x0000_i1083" style="width:0;height:1.5pt" o:hralign="center" o:hrstd="t" o:hr="t" fillcolor="#a0a0a0" stroked="f"/>
+          <v:rect id="_x0000_i1029" style="width:0;height:1.5pt" o:hralign="center" o:hrstd="t" o:hr="t" fillcolor="#a0a0a0" stroked="f"/>
         </w:pict>
       </w:r>
     </w:p>
@@ -2702,6 +2982,7 @@
         <w:t xml:space="preserve">class </w:t>
       </w:r>
       <w:proofErr w:type="spellStart"/>
+      <w:proofErr w:type="gramStart"/>
       <w:r>
         <w:rPr>
           <w:lang w:val="en-PK"/>
@@ -2716,6 +2997,7 @@
         <w:t>(</w:t>
       </w:r>
       <w:proofErr w:type="spellStart"/>
+      <w:proofErr w:type="gramEnd"/>
       <w:r>
         <w:rPr>
           <w:lang w:val="en-PK"/>
@@ -2776,6 +3058,7 @@
         <w:t xml:space="preserve">class </w:t>
       </w:r>
       <w:proofErr w:type="spellStart"/>
+      <w:proofErr w:type="gramStart"/>
       <w:r>
         <w:rPr>
           <w:lang w:val="en-PK"/>
@@ -2790,6 +3073,7 @@
         <w:t>(</w:t>
       </w:r>
       <w:proofErr w:type="spellStart"/>
+      <w:proofErr w:type="gramEnd"/>
       <w:r>
         <w:rPr>
           <w:lang w:val="en-PK"/>
@@ -3071,7 +3355,7 @@
           <w:lang w:val="en-PK"/>
         </w:rPr>
         <w:pict w14:anchorId="478AA31E">
-          <v:rect id="_x0000_i1084" style="width:0;height:1.5pt" o:hralign="center" o:hrstd="t" o:hr="t" fillcolor="#a0a0a0" stroked="f"/>
+          <v:rect id="_x0000_i1030" style="width:0;height:1.5pt" o:hralign="center" o:hrstd="t" o:hr="t" fillcolor="#a0a0a0" stroked="f"/>
         </w:pict>
       </w:r>
     </w:p>
@@ -3469,7 +3753,7 @@
           <w:lang w:val="en-PK"/>
         </w:rPr>
         <w:pict w14:anchorId="2CA09C7A">
-          <v:rect id="_x0000_i1085" style="width:0;height:1.5pt" o:hralign="center" o:hrstd="t" o:hr="t" fillcolor="#a0a0a0" stroked="f"/>
+          <v:rect id="_x0000_i1031" style="width:0;height:1.5pt" o:hralign="center" o:hrstd="t" o:hr="t" fillcolor="#a0a0a0" stroked="f"/>
         </w:pict>
       </w:r>
     </w:p>
@@ -3567,22 +3851,50 @@
         </w:rPr>
       </w:pPr>
       <w:proofErr w:type="spellStart"/>
-      <w:r>
-        <w:rPr>
-          <w:b/>
-          <w:bCs/>
-          <w:lang w:val="en-PK"/>
-        </w:rPr>
-        <w:t>Base.metadata.create_all</w:t>
-      </w:r>
-      <w:proofErr w:type="spellEnd"/>
-      <w:r>
-        <w:rPr>
-          <w:b/>
-          <w:bCs/>
-          <w:lang w:val="en-PK"/>
-        </w:rPr>
-        <w:t>()</w:t>
+      <w:proofErr w:type="gramStart"/>
+      <w:r>
+        <w:rPr>
+          <w:b/>
+          <w:bCs/>
+          <w:lang w:val="en-PK"/>
+        </w:rPr>
+        <w:t>Base.metadata.create</w:t>
+      </w:r>
+      <w:proofErr w:type="gramEnd"/>
+      <w:r>
+        <w:rPr>
+          <w:b/>
+          <w:bCs/>
+          <w:lang w:val="en-PK"/>
+        </w:rPr>
+        <w:t>_</w:t>
+      </w:r>
+      <w:proofErr w:type="gramStart"/>
+      <w:r>
+        <w:rPr>
+          <w:b/>
+          <w:bCs/>
+          <w:lang w:val="en-PK"/>
+        </w:rPr>
+        <w:t>all</w:t>
+      </w:r>
+      <w:proofErr w:type="spellEnd"/>
+      <w:r>
+        <w:rPr>
+          <w:b/>
+          <w:bCs/>
+          <w:lang w:val="en-PK"/>
+        </w:rPr>
+        <w:t>(</w:t>
+      </w:r>
+      <w:proofErr w:type="gramEnd"/>
+      <w:r>
+        <w:rPr>
+          <w:b/>
+          <w:bCs/>
+          <w:lang w:val="en-PK"/>
+        </w:rPr>
+        <w:t>)</w:t>
       </w:r>
       <w:r>
         <w:rPr>
@@ -3626,13 +3938,23 @@
           <w:lang w:val="en-PK"/>
         </w:rPr>
       </w:pPr>
-      <w:r>
-        <w:rPr>
-          <w:b/>
-          <w:bCs/>
-          <w:lang w:val="en-PK"/>
-        </w:rPr>
-        <w:t>commit()</w:t>
+      <w:proofErr w:type="gramStart"/>
+      <w:r>
+        <w:rPr>
+          <w:b/>
+          <w:bCs/>
+          <w:lang w:val="en-PK"/>
+        </w:rPr>
+        <w:t>commit(</w:t>
+      </w:r>
+      <w:proofErr w:type="gramEnd"/>
+      <w:r>
+        <w:rPr>
+          <w:b/>
+          <w:bCs/>
+          <w:lang w:val="en-PK"/>
+        </w:rPr>
+        <w:t>)</w:t>
       </w:r>
       <w:r>
         <w:rPr>
@@ -3687,7 +4009,7 @@
           <w:lang w:val="en-PK"/>
         </w:rPr>
         <w:pict w14:anchorId="289FC159">
-          <v:rect id="_x0000_i1086" style="width:0;height:1.5pt" o:hralign="center" o:hrstd="t" o:hr="t" fillcolor="#a0a0a0" stroked="f"/>
+          <v:rect id="_x0000_i1032" style="width:0;height:1.5pt" o:hralign="center" o:hrstd="t" o:hr="t" fillcolor="#a0a0a0" stroked="f"/>
         </w:pict>
       </w:r>
     </w:p>
@@ -3804,7 +4126,7 @@
           <w:lang w:val="en-PK"/>
         </w:rPr>
         <w:pict w14:anchorId="13C942AF">
-          <v:rect id="_x0000_i1087" style="width:0;height:1.5pt" o:hralign="center" o:hrstd="t" o:hr="t" fillcolor="#a0a0a0" stroked="f"/>
+          <v:rect id="_x0000_i1033" style="width:0;height:1.5pt" o:hralign="center" o:hrstd="t" o:hr="t" fillcolor="#a0a0a0" stroked="f"/>
         </w:pict>
       </w:r>
     </w:p>
@@ -4065,7 +4387,21 @@
         <w:rPr>
           <w:lang w:val="en-PK"/>
         </w:rPr>
-        <w:t>class User(Base):</w:t>
+        <w:t xml:space="preserve">class </w:t>
+      </w:r>
+      <w:proofErr w:type="gramStart"/>
+      <w:r>
+        <w:rPr>
+          <w:lang w:val="en-PK"/>
+        </w:rPr>
+        <w:t>User(</w:t>
+      </w:r>
+      <w:proofErr w:type="gramEnd"/>
+      <w:r>
+        <w:rPr>
+          <w:lang w:val="en-PK"/>
+        </w:rPr>
+        <w:t>Base):</w:t>
       </w:r>
     </w:p>
     <w:p>
@@ -4112,7 +4448,21 @@
         <w:rPr>
           <w:lang w:val="en-PK"/>
         </w:rPr>
-        <w:t xml:space="preserve">    id = Column(Integer, </w:t>
+        <w:t xml:space="preserve">    id = </w:t>
+      </w:r>
+      <w:proofErr w:type="gramStart"/>
+      <w:r>
+        <w:rPr>
+          <w:lang w:val="en-PK"/>
+        </w:rPr>
+        <w:t>Column(</w:t>
+      </w:r>
+      <w:proofErr w:type="gramEnd"/>
+      <w:r>
+        <w:rPr>
+          <w:lang w:val="en-PK"/>
+        </w:rPr>
+        <w:t xml:space="preserve">Integer, </w:t>
       </w:r>
       <w:proofErr w:type="spellStart"/>
       <w:r>
@@ -4139,20 +4489,48 @@
         <w:rPr>
           <w:lang w:val="en-PK"/>
         </w:rPr>
-        <w:t xml:space="preserve">    name = Column(String)</w:t>
-      </w:r>
-    </w:p>
-    <w:p>
-      <w:pPr>
-        <w:rPr>
-          <w:lang w:val="en-PK"/>
-        </w:rPr>
-      </w:pPr>
-      <w:r>
-        <w:rPr>
-          <w:lang w:val="en-PK"/>
-        </w:rPr>
-        <w:t xml:space="preserve">    email = Column(String)</w:t>
+        <w:t xml:space="preserve">    name = </w:t>
+      </w:r>
+      <w:proofErr w:type="gramStart"/>
+      <w:r>
+        <w:rPr>
+          <w:lang w:val="en-PK"/>
+        </w:rPr>
+        <w:t>Column(</w:t>
+      </w:r>
+      <w:proofErr w:type="gramEnd"/>
+      <w:r>
+        <w:rPr>
+          <w:lang w:val="en-PK"/>
+        </w:rPr>
+        <w:t>String)</w:t>
+      </w:r>
+    </w:p>
+    <w:p>
+      <w:pPr>
+        <w:rPr>
+          <w:lang w:val="en-PK"/>
+        </w:rPr>
+      </w:pPr>
+      <w:r>
+        <w:rPr>
+          <w:lang w:val="en-PK"/>
+        </w:rPr>
+        <w:t xml:space="preserve">    email = </w:t>
+      </w:r>
+      <w:proofErr w:type="gramStart"/>
+      <w:r>
+        <w:rPr>
+          <w:lang w:val="en-PK"/>
+        </w:rPr>
+        <w:t>Column(</w:t>
+      </w:r>
+      <w:proofErr w:type="gramEnd"/>
+      <w:r>
+        <w:rPr>
+          <w:lang w:val="en-PK"/>
+        </w:rPr>
+        <w:t>String)</w:t>
       </w:r>
     </w:p>
     <w:p>
@@ -4200,7 +4578,7 @@
           <w:lang w:val="en-PK"/>
         </w:rPr>
         <w:pict w14:anchorId="1531C5AF">
-          <v:rect id="_x0000_i1141" style="width:0;height:1.5pt" o:hralign="center" o:hrstd="t" o:hr="t" fillcolor="#a0a0a0" stroked="f"/>
+          <v:rect id="_x0000_i1034" style="width:0;height:1.5pt" o:hralign="center" o:hrstd="t" o:hr="t" fillcolor="#a0a0a0" stroked="f"/>
         </w:pict>
       </w:r>
     </w:p>
@@ -4439,6 +4817,7 @@
         <w:t xml:space="preserve">class </w:t>
       </w:r>
       <w:proofErr w:type="spellStart"/>
+      <w:proofErr w:type="gramStart"/>
       <w:r>
         <w:rPr>
           <w:lang w:val="en-PK"/>
@@ -4453,6 +4832,7 @@
         <w:t>(</w:t>
       </w:r>
       <w:proofErr w:type="spellStart"/>
+      <w:proofErr w:type="gramEnd"/>
       <w:r>
         <w:rPr>
           <w:lang w:val="en-PK"/>
@@ -4513,6 +4893,7 @@
         <w:t xml:space="preserve">class </w:t>
       </w:r>
       <w:proofErr w:type="spellStart"/>
+      <w:proofErr w:type="gramStart"/>
       <w:r>
         <w:rPr>
           <w:lang w:val="en-PK"/>
@@ -4527,6 +4908,7 @@
         <w:t>(</w:t>
       </w:r>
       <w:proofErr w:type="spellStart"/>
+      <w:proofErr w:type="gramEnd"/>
       <w:r>
         <w:rPr>
           <w:lang w:val="en-PK"/>
@@ -4794,7 +5176,7 @@
           <w:lang w:val="en-PK"/>
         </w:rPr>
         <w:pict w14:anchorId="31797E34">
-          <v:rect id="_x0000_i1142" style="width:0;height:1.5pt" o:hralign="center" o:hrstd="t" o:hr="t" fillcolor="#a0a0a0" stroked="f"/>
+          <v:rect id="_x0000_i1035" style="width:0;height:1.5pt" o:hralign="center" o:hrstd="t" o:hr="t" fillcolor="#a0a0a0" stroked="f"/>
         </w:pict>
       </w:r>
     </w:p>
@@ -4844,11 +5226,19 @@
         </w:rPr>
       </w:pPr>
       <w:proofErr w:type="spellStart"/>
-      <w:r>
-        <w:rPr>
-          <w:lang w:val="en-PK"/>
-        </w:rPr>
-        <w:t>Base.metadata.create_all</w:t>
+      <w:proofErr w:type="gramStart"/>
+      <w:r>
+        <w:rPr>
+          <w:lang w:val="en-PK"/>
+        </w:rPr>
+        <w:t>Base.metadata.create</w:t>
+      </w:r>
+      <w:proofErr w:type="gramEnd"/>
+      <w:r>
+        <w:rPr>
+          <w:lang w:val="en-PK"/>
+        </w:rPr>
+        <w:t>_all</w:t>
       </w:r>
       <w:proofErr w:type="spellEnd"/>
       <w:r>
@@ -4889,7 +5279,7 @@
           <w:lang w:val="en-PK"/>
         </w:rPr>
         <w:pict w14:anchorId="1CEB55A4">
-          <v:rect id="_x0000_i1143" style="width:0;height:1.5pt" o:hralign="center" o:hrstd="t" o:hr="t" fillcolor="#a0a0a0" stroked="f"/>
+          <v:rect id="_x0000_i1036" style="width:0;height:1.5pt" o:hralign="center" o:hrstd="t" o:hr="t" fillcolor="#a0a0a0" stroked="f"/>
         </w:pict>
       </w:r>
     </w:p>
@@ -4956,7 +5346,21 @@
         <w:rPr>
           <w:lang w:val="en-PK"/>
         </w:rPr>
-        <w:t xml:space="preserve">@app.get("/users/", </w:t>
+        <w:t>@</w:t>
+      </w:r>
+      <w:proofErr w:type="gramStart"/>
+      <w:r>
+        <w:rPr>
+          <w:lang w:val="en-PK"/>
+        </w:rPr>
+        <w:t>app.get(</w:t>
+      </w:r>
+      <w:proofErr w:type="gramEnd"/>
+      <w:r>
+        <w:rPr>
+          <w:lang w:val="en-PK"/>
+        </w:rPr>
+        <w:t xml:space="preserve">"/users/", </w:t>
       </w:r>
       <w:proofErr w:type="spellStart"/>
       <w:r>
@@ -4970,9 +5374,17 @@
         <w:rPr>
           <w:lang w:val="en-PK"/>
         </w:rPr>
-        <w:t>=list[</w:t>
-      </w:r>
-      <w:proofErr w:type="spellStart"/>
+        <w:t>=</w:t>
+      </w:r>
+      <w:proofErr w:type="gramStart"/>
+      <w:r>
+        <w:rPr>
+          <w:lang w:val="en-PK"/>
+        </w:rPr>
+        <w:t>list[</w:t>
+      </w:r>
+      <w:proofErr w:type="spellStart"/>
+      <w:proofErr w:type="gramEnd"/>
       <w:r>
         <w:rPr>
           <w:lang w:val="en-PK"/>
@@ -5005,14 +5417,28 @@
         <w:rPr>
           <w:lang w:val="en-PK"/>
         </w:rPr>
-        <w:t>read_users</w:t>
-      </w:r>
-      <w:proofErr w:type="spellEnd"/>
-      <w:r>
-        <w:rPr>
-          <w:lang w:val="en-PK"/>
-        </w:rPr>
-        <w:t>():</w:t>
+        <w:t>read_</w:t>
+      </w:r>
+      <w:proofErr w:type="gramStart"/>
+      <w:r>
+        <w:rPr>
+          <w:lang w:val="en-PK"/>
+        </w:rPr>
+        <w:t>users</w:t>
+      </w:r>
+      <w:proofErr w:type="spellEnd"/>
+      <w:r>
+        <w:rPr>
+          <w:lang w:val="en-PK"/>
+        </w:rPr>
+        <w:t>(</w:t>
+      </w:r>
+      <w:proofErr w:type="gramEnd"/>
+      <w:r>
+        <w:rPr>
+          <w:lang w:val="en-PK"/>
+        </w:rPr>
+        <w:t>):</w:t>
       </w:r>
     </w:p>
     <w:p>
@@ -5028,6 +5454,7 @@
         <w:t xml:space="preserve">    users = </w:t>
       </w:r>
       <w:proofErr w:type="spellStart"/>
+      <w:proofErr w:type="gramStart"/>
       <w:r>
         <w:rPr>
           <w:lang w:val="en-PK"/>
@@ -5035,11 +5462,26 @@
         <w:t>db.query</w:t>
       </w:r>
       <w:proofErr w:type="spellEnd"/>
-      <w:r>
-        <w:rPr>
-          <w:lang w:val="en-PK"/>
-        </w:rPr>
-        <w:t>(User).all()</w:t>
+      <w:proofErr w:type="gramEnd"/>
+      <w:r>
+        <w:rPr>
+          <w:lang w:val="en-PK"/>
+        </w:rPr>
+        <w:t>(User</w:t>
+      </w:r>
+      <w:proofErr w:type="gramStart"/>
+      <w:r>
+        <w:rPr>
+          <w:lang w:val="en-PK"/>
+        </w:rPr>
+        <w:t>).all</w:t>
+      </w:r>
+      <w:proofErr w:type="gramEnd"/>
+      <w:r>
+        <w:rPr>
+          <w:lang w:val="en-PK"/>
+        </w:rPr>
+        <w:t>()</w:t>
       </w:r>
     </w:p>
     <w:p>
@@ -5086,9 +5528,17 @@
         <w:rPr>
           <w:lang w:val="en-PK"/>
         </w:rPr>
-        <w:t>=list[</w:t>
-      </w:r>
-      <w:proofErr w:type="spellStart"/>
+        <w:t>=</w:t>
+      </w:r>
+      <w:proofErr w:type="gramStart"/>
+      <w:r>
+        <w:rPr>
+          <w:lang w:val="en-PK"/>
+        </w:rPr>
+        <w:t>list[</w:t>
+      </w:r>
+      <w:proofErr w:type="spellStart"/>
+      <w:proofErr w:type="gramEnd"/>
       <w:r>
         <w:rPr>
           <w:lang w:val="en-PK"/>
@@ -5211,7 +5661,7 @@
           <w:lang w:val="en-PK"/>
         </w:rPr>
         <w:pict w14:anchorId="0B412E04">
-          <v:rect id="_x0000_i1144" style="width:0;height:1.5pt" o:hralign="center" o:hrstd="t" o:hr="t" fillcolor="#a0a0a0" stroked="f"/>
+          <v:rect id="_x0000_i1037" style="width:0;height:1.5pt" o:hralign="center" o:hrstd="t" o:hr="t" fillcolor="#a0a0a0" stroked="f"/>
         </w:pict>
       </w:r>
     </w:p>
@@ -5556,13 +6006,32 @@
               </w:rPr>
             </w:pPr>
             <w:proofErr w:type="spellStart"/>
+            <w:proofErr w:type="gramStart"/>
             <w:r>
               <w:rPr>
                 <w:b/>
                 <w:bCs/>
                 <w:lang w:val="en-PK"/>
               </w:rPr>
-              <w:t>Base.metadata.create_all</w:t>
+              <w:t>Base.metadata.create</w:t>
+            </w:r>
+            <w:proofErr w:type="gramEnd"/>
+            <w:r>
+              <w:rPr>
+                <w:b/>
+                <w:bCs/>
+                <w:lang w:val="en-PK"/>
+              </w:rPr>
+              <w:t>_</w:t>
+            </w:r>
+            <w:proofErr w:type="gramStart"/>
+            <w:r>
+              <w:rPr>
+                <w:b/>
+                <w:bCs/>
+                <w:lang w:val="en-PK"/>
+              </w:rPr>
+              <w:t>all</w:t>
             </w:r>
             <w:proofErr w:type="spellEnd"/>
             <w:r>
@@ -5571,7 +6040,16 @@
                 <w:bCs/>
                 <w:lang w:val="en-PK"/>
               </w:rPr>
-              <w:t>()</w:t>
+              <w:t>(</w:t>
+            </w:r>
+            <w:proofErr w:type="gramEnd"/>
+            <w:r>
+              <w:rPr>
+                <w:b/>
+                <w:bCs/>
+                <w:lang w:val="en-PK"/>
+              </w:rPr>
+              <w:t>)</w:t>
             </w:r>
           </w:p>
         </w:tc>
@@ -5608,7 +6086,7 @@
           <w:lang w:val="en-PK"/>
         </w:rPr>
         <w:pict w14:anchorId="5E8EF87A">
-          <v:rect id="_x0000_i1145" style="width:0;height:1.5pt" o:hralign="center" o:hrstd="t" o:hr="t" fillcolor="#a0a0a0" stroked="f"/>
+          <v:rect id="_x0000_i1038" style="width:0;height:1.5pt" o:hralign="center" o:hrstd="t" o:hr="t" fillcolor="#a0a0a0" stroked="f"/>
         </w:pict>
       </w:r>
     </w:p>
@@ -5806,7 +6284,7 @@
           <w:lang w:val="en-PK"/>
         </w:rPr>
         <w:pict w14:anchorId="2DDF382D">
-          <v:rect id="_x0000_i1146" style="width:0;height:1.5pt" o:hralign="center" o:hrstd="t" o:hr="t" fillcolor="#a0a0a0" stroked="f"/>
+          <v:rect id="_x0000_i1039" style="width:0;height:1.5pt" o:hralign="center" o:hrstd="t" o:hr="t" fillcolor="#a0a0a0" stroked="f"/>
         </w:pict>
       </w:r>
     </w:p>
@@ -5868,7 +6346,7 @@
           <w:lang w:val="en-PK"/>
         </w:rPr>
         <w:pict w14:anchorId="28999175">
-          <v:rect id="_x0000_i1215" style="width:0;height:1.5pt" o:hralign="center" o:hrstd="t" o:hr="t" fillcolor="#a0a0a0" stroked="f"/>
+          <v:rect id="_x0000_i1040" style="width:0;height:1.5pt" o:hralign="center" o:hrstd="t" o:hr="t" fillcolor="#a0a0a0" stroked="f"/>
         </w:pict>
       </w:r>
     </w:p>
@@ -6266,7 +6744,7 @@
           <w:lang w:val="en-PK"/>
         </w:rPr>
         <w:pict w14:anchorId="266DEBE7">
-          <v:rect id="_x0000_i1216" style="width:0;height:1.5pt" o:hralign="center" o:hrstd="t" o:hr="t" fillcolor="#a0a0a0" stroked="f"/>
+          <v:rect id="_x0000_i1041" style="width:0;height:1.5pt" o:hralign="center" o:hrstd="t" o:hr="t" fillcolor="#a0a0a0" stroked="f"/>
         </w:pict>
       </w:r>
     </w:p>
@@ -6319,14 +6797,28 @@
         <w:rPr>
           <w:lang w:val="en-PK"/>
         </w:rPr>
-        <w:t>get_db</w:t>
-      </w:r>
-      <w:proofErr w:type="spellEnd"/>
-      <w:r>
-        <w:rPr>
-          <w:lang w:val="en-PK"/>
-        </w:rPr>
-        <w:t xml:space="preserve">() function creates a </w:t>
+        <w:t>get_</w:t>
+      </w:r>
+      <w:proofErr w:type="gramStart"/>
+      <w:r>
+        <w:rPr>
+          <w:lang w:val="en-PK"/>
+        </w:rPr>
+        <w:t>db</w:t>
+      </w:r>
+      <w:proofErr w:type="spellEnd"/>
+      <w:r>
+        <w:rPr>
+          <w:lang w:val="en-PK"/>
+        </w:rPr>
+        <w:t>(</w:t>
+      </w:r>
+      <w:proofErr w:type="gramEnd"/>
+      <w:r>
+        <w:rPr>
+          <w:lang w:val="en-PK"/>
+        </w:rPr>
+        <w:t xml:space="preserve">) function creates a </w:t>
       </w:r>
       <w:r>
         <w:rPr>
@@ -6360,14 +6852,28 @@
         <w:rPr>
           <w:lang w:val="en-PK"/>
         </w:rPr>
-        <w:t>get_db</w:t>
-      </w:r>
-      <w:proofErr w:type="spellEnd"/>
-      <w:r>
-        <w:rPr>
-          <w:lang w:val="en-PK"/>
-        </w:rPr>
-        <w:t>():</w:t>
+        <w:t>get_</w:t>
+      </w:r>
+      <w:proofErr w:type="gramStart"/>
+      <w:r>
+        <w:rPr>
+          <w:lang w:val="en-PK"/>
+        </w:rPr>
+        <w:t>db</w:t>
+      </w:r>
+      <w:proofErr w:type="spellEnd"/>
+      <w:r>
+        <w:rPr>
+          <w:lang w:val="en-PK"/>
+        </w:rPr>
+        <w:t>(</w:t>
+      </w:r>
+      <w:proofErr w:type="gramEnd"/>
+      <w:r>
+        <w:rPr>
+          <w:lang w:val="en-PK"/>
+        </w:rPr>
+        <w:t>):</w:t>
       </w:r>
     </w:p>
     <w:p>
@@ -6397,6 +6903,7 @@
         <w:t xml:space="preserve"> = </w:t>
       </w:r>
       <w:proofErr w:type="spellStart"/>
+      <w:proofErr w:type="gramStart"/>
       <w:r>
         <w:rPr>
           <w:lang w:val="en-PK"/>
@@ -6408,7 +6915,14 @@
         <w:rPr>
           <w:lang w:val="en-PK"/>
         </w:rPr>
-        <w:t>()  # create a new DB session</w:t>
+        <w:t>()  #</w:t>
+      </w:r>
+      <w:proofErr w:type="gramEnd"/>
+      <w:r>
+        <w:rPr>
+          <w:lang w:val="en-PK"/>
+        </w:rPr>
+        <w:t xml:space="preserve"> create a new DB session</w:t>
       </w:r>
     </w:p>
     <w:p>
@@ -6477,6 +6991,7 @@
         <w:t xml:space="preserve">        </w:t>
       </w:r>
       <w:proofErr w:type="spellStart"/>
+      <w:proofErr w:type="gramStart"/>
       <w:r>
         <w:rPr>
           <w:lang w:val="en-PK"/>
@@ -6488,7 +7003,14 @@
         <w:rPr>
           <w:lang w:val="en-PK"/>
         </w:rPr>
-        <w:t>()        # close session automatically after route finishes</w:t>
+        <w:t xml:space="preserve">()   </w:t>
+      </w:r>
+      <w:proofErr w:type="gramEnd"/>
+      <w:r>
+        <w:rPr>
+          <w:lang w:val="en-PK"/>
+        </w:rPr>
+        <w:t xml:space="preserve">     # close session automatically after route finishes</w:t>
       </w:r>
     </w:p>
     <w:p>
@@ -6551,6 +7073,7 @@
         <w:t xml:space="preserve"> for cleanup (</w:t>
       </w:r>
       <w:proofErr w:type="spellStart"/>
+      <w:proofErr w:type="gramStart"/>
       <w:r>
         <w:rPr>
           <w:lang w:val="en-PK"/>
@@ -6558,6 +7081,7 @@
         <w:t>db.close</w:t>
       </w:r>
       <w:proofErr w:type="spellEnd"/>
+      <w:proofErr w:type="gramEnd"/>
       <w:r>
         <w:rPr>
           <w:lang w:val="en-PK"/>
@@ -6633,7 +7157,7 @@
           <w:lang w:val="en-PK"/>
         </w:rPr>
         <w:pict w14:anchorId="61FFD1CF">
-          <v:rect id="_x0000_i1217" style="width:0;height:1.5pt" o:hralign="center" o:hrstd="t" o:hr="t" fillcolor="#a0a0a0" stroked="f"/>
+          <v:rect id="_x0000_i1042" style="width:0;height:1.5pt" o:hralign="center" o:hrstd="t" o:hr="t" fillcolor="#a0a0a0" stroked="f"/>
         </w:pict>
       </w:r>
     </w:p>
@@ -6698,7 +7222,21 @@
         <w:rPr>
           <w:lang w:val="en-PK"/>
         </w:rPr>
-        <w:t xml:space="preserve">@app.post("/users", </w:t>
+        <w:t>@</w:t>
+      </w:r>
+      <w:proofErr w:type="gramStart"/>
+      <w:r>
+        <w:rPr>
+          <w:lang w:val="en-PK"/>
+        </w:rPr>
+        <w:t>app.post(</w:t>
+      </w:r>
+      <w:proofErr w:type="gramEnd"/>
+      <w:r>
+        <w:rPr>
+          <w:lang w:val="en-PK"/>
+        </w:rPr>
+        <w:t xml:space="preserve">"/users", </w:t>
       </w:r>
       <w:proofErr w:type="spellStart"/>
       <w:r>
@@ -6715,6 +7253,7 @@
         <w:t>=</w:t>
       </w:r>
       <w:proofErr w:type="spellStart"/>
+      <w:proofErr w:type="gramStart"/>
       <w:r>
         <w:rPr>
           <w:lang w:val="en-PK"/>
@@ -6722,6 +7261,7 @@
         <w:t>schemas.UserResponse</w:t>
       </w:r>
       <w:proofErr w:type="spellEnd"/>
+      <w:proofErr w:type="gramEnd"/>
       <w:r>
         <w:rPr>
           <w:lang w:val="en-PK"/>
@@ -6746,16 +7286,31 @@
         <w:rPr>
           <w:lang w:val="en-PK"/>
         </w:rPr>
-        <w:t>create_user</w:t>
-      </w:r>
-      <w:proofErr w:type="spellEnd"/>
-      <w:r>
-        <w:rPr>
-          <w:lang w:val="en-PK"/>
-        </w:rPr>
-        <w:t xml:space="preserve">(user: </w:t>
-      </w:r>
-      <w:proofErr w:type="spellStart"/>
+        <w:t>create_</w:t>
+      </w:r>
+      <w:proofErr w:type="gramStart"/>
+      <w:r>
+        <w:rPr>
+          <w:lang w:val="en-PK"/>
+        </w:rPr>
+        <w:t>user</w:t>
+      </w:r>
+      <w:proofErr w:type="spellEnd"/>
+      <w:r>
+        <w:rPr>
+          <w:lang w:val="en-PK"/>
+        </w:rPr>
+        <w:t>(</w:t>
+      </w:r>
+      <w:proofErr w:type="gramEnd"/>
+      <w:r>
+        <w:rPr>
+          <w:lang w:val="en-PK"/>
+        </w:rPr>
+        <w:t xml:space="preserve">user: </w:t>
+      </w:r>
+      <w:proofErr w:type="spellStart"/>
+      <w:proofErr w:type="gramStart"/>
       <w:r>
         <w:rPr>
           <w:lang w:val="en-PK"/>
@@ -6763,6 +7318,7 @@
         <w:t>schemas.UserCreate</w:t>
       </w:r>
       <w:proofErr w:type="spellEnd"/>
+      <w:proofErr w:type="gramEnd"/>
       <w:r>
         <w:rPr>
           <w:lang w:val="en-PK"/>
@@ -6825,6 +7381,7 @@
         <w:t xml:space="preserve"> = </w:t>
       </w:r>
       <w:proofErr w:type="spellStart"/>
+      <w:proofErr w:type="gramStart"/>
       <w:r>
         <w:rPr>
           <w:lang w:val="en-PK"/>
@@ -6832,6 +7389,7 @@
         <w:t>db.query</w:t>
       </w:r>
       <w:proofErr w:type="spellEnd"/>
+      <w:proofErr w:type="gramEnd"/>
       <w:r>
         <w:rPr>
           <w:lang w:val="en-PK"/>
@@ -6839,6 +7397,7 @@
         <w:t>(</w:t>
       </w:r>
       <w:proofErr w:type="spellStart"/>
+      <w:proofErr w:type="gramStart"/>
       <w:r>
         <w:rPr>
           <w:lang w:val="en-PK"/>
@@ -6850,9 +7409,17 @@
         <w:rPr>
           <w:lang w:val="en-PK"/>
         </w:rPr>
-        <w:t>).filter(</w:t>
-      </w:r>
-      <w:proofErr w:type="spellStart"/>
+        <w:t>).filter</w:t>
+      </w:r>
+      <w:proofErr w:type="gramEnd"/>
+      <w:r>
+        <w:rPr>
+          <w:lang w:val="en-PK"/>
+        </w:rPr>
+        <w:t>(</w:t>
+      </w:r>
+      <w:proofErr w:type="spellStart"/>
+      <w:proofErr w:type="gramStart"/>
       <w:r>
         <w:rPr>
           <w:lang w:val="en-PK"/>
@@ -6860,6 +7427,7 @@
         <w:t>models.User.email</w:t>
       </w:r>
       <w:proofErr w:type="spellEnd"/>
+      <w:proofErr w:type="gramEnd"/>
       <w:r>
         <w:rPr>
           <w:lang w:val="en-PK"/>
@@ -6867,6 +7435,7 @@
         <w:t xml:space="preserve"> == </w:t>
       </w:r>
       <w:proofErr w:type="spellStart"/>
+      <w:proofErr w:type="gramStart"/>
       <w:r>
         <w:rPr>
           <w:lang w:val="en-PK"/>
@@ -6878,7 +7447,14 @@
         <w:rPr>
           <w:lang w:val="en-PK"/>
         </w:rPr>
-        <w:t>).first()</w:t>
+        <w:t>).first</w:t>
+      </w:r>
+      <w:proofErr w:type="gramEnd"/>
+      <w:r>
+        <w:rPr>
+          <w:lang w:val="en-PK"/>
+        </w:rPr>
+        <w:t>()</w:t>
       </w:r>
     </w:p>
     <w:p>
@@ -6921,6 +7497,7 @@
         <w:t xml:space="preserve">        raise </w:t>
       </w:r>
       <w:proofErr w:type="spellStart"/>
+      <w:proofErr w:type="gramStart"/>
       <w:r>
         <w:rPr>
           <w:lang w:val="en-PK"/>
@@ -6935,6 +7512,7 @@
         <w:t>(</w:t>
       </w:r>
       <w:proofErr w:type="spellStart"/>
+      <w:proofErr w:type="gramEnd"/>
       <w:r>
         <w:rPr>
           <w:lang w:val="en-PK"/>
@@ -6983,6 +7561,7 @@
         <w:t xml:space="preserve"> = </w:t>
       </w:r>
       <w:proofErr w:type="spellStart"/>
+      <w:proofErr w:type="gramStart"/>
       <w:r>
         <w:rPr>
           <w:lang w:val="en-PK"/>
@@ -6990,6 +7569,7 @@
         <w:t>models.User</w:t>
       </w:r>
       <w:proofErr w:type="spellEnd"/>
+      <w:proofErr w:type="gramEnd"/>
       <w:r>
         <w:rPr>
           <w:lang w:val="en-PK"/>
@@ -6997,6 +7577,7 @@
         <w:t>(name=user.name, email=</w:t>
       </w:r>
       <w:proofErr w:type="spellStart"/>
+      <w:proofErr w:type="gramStart"/>
       <w:r>
         <w:rPr>
           <w:lang w:val="en-PK"/>
@@ -7004,6 +7585,7 @@
         <w:t>user.email</w:t>
       </w:r>
       <w:proofErr w:type="spellEnd"/>
+      <w:proofErr w:type="gramEnd"/>
       <w:r>
         <w:rPr>
           <w:lang w:val="en-PK"/>
@@ -7065,6 +7647,7 @@
         <w:t xml:space="preserve">    </w:t>
       </w:r>
       <w:proofErr w:type="spellStart"/>
+      <w:proofErr w:type="gramStart"/>
       <w:r>
         <w:rPr>
           <w:lang w:val="en-PK"/>
@@ -7072,6 +7655,7 @@
         <w:t>db.commit</w:t>
       </w:r>
       <w:proofErr w:type="spellEnd"/>
+      <w:proofErr w:type="gramEnd"/>
       <w:r>
         <w:rPr>
           <w:lang w:val="en-PK"/>
@@ -7092,6 +7676,7 @@
         <w:t xml:space="preserve">    </w:t>
       </w:r>
       <w:proofErr w:type="spellStart"/>
+      <w:proofErr w:type="gramStart"/>
       <w:r>
         <w:rPr>
           <w:lang w:val="en-PK"/>
@@ -7099,6 +7684,7 @@
         <w:t>db.refresh</w:t>
       </w:r>
       <w:proofErr w:type="spellEnd"/>
+      <w:proofErr w:type="gramEnd"/>
       <w:r>
         <w:rPr>
           <w:lang w:val="en-PK"/>
@@ -7110,14 +7696,28 @@
         <w:rPr>
           <w:lang w:val="en-PK"/>
         </w:rPr>
-        <w:t>new_user</w:t>
-      </w:r>
-      <w:proofErr w:type="spellEnd"/>
-      <w:r>
-        <w:rPr>
-          <w:lang w:val="en-PK"/>
-        </w:rPr>
-        <w:t>)  # load generated ID</w:t>
+        <w:t>new_</w:t>
+      </w:r>
+      <w:proofErr w:type="gramStart"/>
+      <w:r>
+        <w:rPr>
+          <w:lang w:val="en-PK"/>
+        </w:rPr>
+        <w:t>user</w:t>
+      </w:r>
+      <w:proofErr w:type="spellEnd"/>
+      <w:r>
+        <w:rPr>
+          <w:lang w:val="en-PK"/>
+        </w:rPr>
+        <w:t>)  #</w:t>
+      </w:r>
+      <w:proofErr w:type="gramEnd"/>
+      <w:r>
+        <w:rPr>
+          <w:lang w:val="en-PK"/>
+        </w:rPr>
+        <w:t xml:space="preserve"> load generated ID</w:t>
       </w:r>
     </w:p>
     <w:p>
@@ -7180,6 +7780,7 @@
         </w:rPr>
       </w:pPr>
       <w:proofErr w:type="spellStart"/>
+      <w:proofErr w:type="gramStart"/>
       <w:r>
         <w:rPr>
           <w:lang w:val="en-PK"/>
@@ -7191,7 +7792,14 @@
         <w:rPr>
           <w:lang w:val="en-PK"/>
         </w:rPr>
-        <w:t>() → stage object for insertion</w:t>
+        <w:t>(</w:t>
+      </w:r>
+      <w:proofErr w:type="gramEnd"/>
+      <w:r>
+        <w:rPr>
+          <w:lang w:val="en-PK"/>
+        </w:rPr>
+        <w:t>) → stage object for insertion</w:t>
       </w:r>
     </w:p>
     <w:p>
@@ -7205,6 +7813,7 @@
         </w:rPr>
       </w:pPr>
       <w:proofErr w:type="spellStart"/>
+      <w:proofErr w:type="gramStart"/>
       <w:r>
         <w:rPr>
           <w:lang w:val="en-PK"/>
@@ -7212,6 +7821,7 @@
         <w:t>db.commit</w:t>
       </w:r>
       <w:proofErr w:type="spellEnd"/>
+      <w:proofErr w:type="gramEnd"/>
       <w:r>
         <w:rPr>
           <w:lang w:val="en-PK"/>
@@ -7230,6 +7840,7 @@
         </w:rPr>
       </w:pPr>
       <w:proofErr w:type="spellStart"/>
+      <w:proofErr w:type="gramStart"/>
       <w:r>
         <w:rPr>
           <w:lang w:val="en-PK"/>
@@ -7237,6 +7848,7 @@
         <w:t>db.refresh</w:t>
       </w:r>
       <w:proofErr w:type="spellEnd"/>
+      <w:proofErr w:type="gramEnd"/>
       <w:r>
         <w:rPr>
           <w:lang w:val="en-PK"/>
@@ -7302,7 +7914,7 @@
           <w:lang w:val="en-PK"/>
         </w:rPr>
         <w:pict w14:anchorId="2E20EAAF">
-          <v:rect id="_x0000_i1218" style="width:0;height:1.5pt" o:hralign="center" o:hrstd="t" o:hr="t" fillcolor="#a0a0a0" stroked="f"/>
+          <v:rect id="_x0000_i1043" style="width:0;height:1.5pt" o:hralign="center" o:hrstd="t" o:hr="t" fillcolor="#a0a0a0" stroked="f"/>
         </w:pict>
       </w:r>
     </w:p>
@@ -7333,7 +7945,21 @@
         <w:rPr>
           <w:lang w:val="en-PK"/>
         </w:rPr>
-        <w:t xml:space="preserve">@app.get("/users", </w:t>
+        <w:t>@</w:t>
+      </w:r>
+      <w:proofErr w:type="gramStart"/>
+      <w:r>
+        <w:rPr>
+          <w:lang w:val="en-PK"/>
+        </w:rPr>
+        <w:t>app.get(</w:t>
+      </w:r>
+      <w:proofErr w:type="gramEnd"/>
+      <w:r>
+        <w:rPr>
+          <w:lang w:val="en-PK"/>
+        </w:rPr>
+        <w:t xml:space="preserve">"/users", </w:t>
       </w:r>
       <w:proofErr w:type="spellStart"/>
       <w:r>
@@ -7350,6 +7976,7 @@
         <w:t>=list[</w:t>
       </w:r>
       <w:proofErr w:type="spellStart"/>
+      <w:proofErr w:type="gramStart"/>
       <w:r>
         <w:rPr>
           <w:lang w:val="en-PK"/>
@@ -7357,6 +7984,7 @@
         <w:t>schemas.UserResponse</w:t>
       </w:r>
       <w:proofErr w:type="spellEnd"/>
+      <w:proofErr w:type="gramEnd"/>
       <w:r>
         <w:rPr>
           <w:lang w:val="en-PK"/>
@@ -7381,7 +8009,14 @@
         <w:rPr>
           <w:lang w:val="en-PK"/>
         </w:rPr>
-        <w:t>get_users</w:t>
+        <w:t>get_</w:t>
+      </w:r>
+      <w:proofErr w:type="gramStart"/>
+      <w:r>
+        <w:rPr>
+          <w:lang w:val="en-PK"/>
+        </w:rPr>
+        <w:t>users</w:t>
       </w:r>
       <w:proofErr w:type="spellEnd"/>
       <w:r>
@@ -7391,6 +8026,7 @@
         <w:t>(</w:t>
       </w:r>
       <w:proofErr w:type="spellStart"/>
+      <w:proofErr w:type="gramEnd"/>
       <w:r>
         <w:rPr>
           <w:lang w:val="en-PK"/>
@@ -7432,6 +8068,7 @@
         <w:t xml:space="preserve">    return </w:t>
       </w:r>
       <w:proofErr w:type="spellStart"/>
+      <w:proofErr w:type="gramStart"/>
       <w:r>
         <w:rPr>
           <w:lang w:val="en-PK"/>
@@ -7439,6 +8076,7 @@
         <w:t>db.query</w:t>
       </w:r>
       <w:proofErr w:type="spellEnd"/>
+      <w:proofErr w:type="gramEnd"/>
       <w:r>
         <w:rPr>
           <w:lang w:val="en-PK"/>
@@ -7446,6 +8084,7 @@
         <w:t>(</w:t>
       </w:r>
       <w:proofErr w:type="spellStart"/>
+      <w:proofErr w:type="gramStart"/>
       <w:r>
         <w:rPr>
           <w:lang w:val="en-PK"/>
@@ -7457,7 +8096,14 @@
         <w:rPr>
           <w:lang w:val="en-PK"/>
         </w:rPr>
-        <w:t>).all()</w:t>
+        <w:t>).all</w:t>
+      </w:r>
+      <w:proofErr w:type="gramEnd"/>
+      <w:r>
+        <w:rPr>
+          <w:lang w:val="en-PK"/>
+        </w:rPr>
+        <w:t>()</w:t>
       </w:r>
     </w:p>
     <w:p>
@@ -7497,6 +8143,7 @@
         </w:rPr>
       </w:pPr>
       <w:proofErr w:type="spellStart"/>
+      <w:proofErr w:type="gramStart"/>
       <w:r>
         <w:rPr>
           <w:lang w:val="en-PK"/>
@@ -7508,7 +8155,14 @@
         <w:rPr>
           <w:lang w:val="en-PK"/>
         </w:rPr>
-        <w:t xml:space="preserve"> .all() → returns list of objects</w:t>
+        <w:t xml:space="preserve"> .all</w:t>
+      </w:r>
+      <w:proofErr w:type="gramEnd"/>
+      <w:r>
+        <w:rPr>
+          <w:lang w:val="en-PK"/>
+        </w:rPr>
+        <w:t>() → returns list of objects</w:t>
       </w:r>
     </w:p>
     <w:p>
@@ -7561,7 +8215,7 @@
           <w:lang w:val="en-PK"/>
         </w:rPr>
         <w:pict w14:anchorId="3FD81869">
-          <v:rect id="_x0000_i1219" style="width:0;height:1.5pt" o:hralign="center" o:hrstd="t" o:hr="t" fillcolor="#a0a0a0" stroked="f"/>
+          <v:rect id="_x0000_i1044" style="width:0;height:1.5pt" o:hralign="center" o:hrstd="t" o:hr="t" fillcolor="#a0a0a0" stroked="f"/>
         </w:pict>
       </w:r>
     </w:p>
@@ -7609,6 +8263,7 @@
         <w:t>=</w:t>
       </w:r>
       <w:proofErr w:type="spellStart"/>
+      <w:proofErr w:type="gramStart"/>
       <w:r>
         <w:rPr>
           <w:lang w:val="en-PK"/>
@@ -7616,6 +8271,7 @@
         <w:t>schemas.UserResponse</w:t>
       </w:r>
       <w:proofErr w:type="spellEnd"/>
+      <w:proofErr w:type="gramEnd"/>
       <w:r>
         <w:rPr>
           <w:lang w:val="en-PK"/>
@@ -7640,14 +8296,28 @@
         <w:rPr>
           <w:lang w:val="en-PK"/>
         </w:rPr>
-        <w:t>get_user</w:t>
-      </w:r>
-      <w:proofErr w:type="spellEnd"/>
-      <w:r>
-        <w:rPr>
-          <w:lang w:val="en-PK"/>
-        </w:rPr>
-        <w:t xml:space="preserve">(id: int, </w:t>
+        <w:t>get_</w:t>
+      </w:r>
+      <w:proofErr w:type="gramStart"/>
+      <w:r>
+        <w:rPr>
+          <w:lang w:val="en-PK"/>
+        </w:rPr>
+        <w:t>user</w:t>
+      </w:r>
+      <w:proofErr w:type="spellEnd"/>
+      <w:r>
+        <w:rPr>
+          <w:lang w:val="en-PK"/>
+        </w:rPr>
+        <w:t>(</w:t>
+      </w:r>
+      <w:proofErr w:type="gramEnd"/>
+      <w:r>
+        <w:rPr>
+          <w:lang w:val="en-PK"/>
+        </w:rPr>
+        <w:t xml:space="preserve">id: int, </w:t>
       </w:r>
       <w:proofErr w:type="spellStart"/>
       <w:r>
@@ -7691,6 +8361,7 @@
         <w:t xml:space="preserve">    user = </w:t>
       </w:r>
       <w:proofErr w:type="spellStart"/>
+      <w:proofErr w:type="gramStart"/>
       <w:r>
         <w:rPr>
           <w:lang w:val="en-PK"/>
@@ -7698,6 +8369,7 @@
         <w:t>db.query</w:t>
       </w:r>
       <w:proofErr w:type="spellEnd"/>
+      <w:proofErr w:type="gramEnd"/>
       <w:r>
         <w:rPr>
           <w:lang w:val="en-PK"/>
@@ -7705,6 +8377,7 @@
         <w:t>(</w:t>
       </w:r>
       <w:proofErr w:type="spellStart"/>
+      <w:proofErr w:type="gramStart"/>
       <w:r>
         <w:rPr>
           <w:lang w:val="en-PK"/>
@@ -7716,7 +8389,28 @@
         <w:rPr>
           <w:lang w:val="en-PK"/>
         </w:rPr>
-        <w:t>).filter(models.User.id == id).first()</w:t>
+        <w:t>).filter</w:t>
+      </w:r>
+      <w:proofErr w:type="gramEnd"/>
+      <w:r>
+        <w:rPr>
+          <w:lang w:val="en-PK"/>
+        </w:rPr>
+        <w:t>(models.User.id == id</w:t>
+      </w:r>
+      <w:proofErr w:type="gramStart"/>
+      <w:r>
+        <w:rPr>
+          <w:lang w:val="en-PK"/>
+        </w:rPr>
+        <w:t>).first</w:t>
+      </w:r>
+      <w:proofErr w:type="gramEnd"/>
+      <w:r>
+        <w:rPr>
+          <w:lang w:val="en-PK"/>
+        </w:rPr>
+        <w:t>()</w:t>
       </w:r>
     </w:p>
     <w:p>
@@ -7745,6 +8439,7 @@
         <w:t xml:space="preserve">        raise </w:t>
       </w:r>
       <w:proofErr w:type="spellStart"/>
+      <w:proofErr w:type="gramStart"/>
       <w:r>
         <w:rPr>
           <w:lang w:val="en-PK"/>
@@ -7759,6 +8454,7 @@
         <w:t>(</w:t>
       </w:r>
       <w:proofErr w:type="spellStart"/>
+      <w:proofErr w:type="gramEnd"/>
       <w:r>
         <w:rPr>
           <w:lang w:val="en-PK"/>
@@ -7796,11 +8492,19 @@
           <w:lang w:val="en-PK"/>
         </w:rPr>
       </w:pPr>
-      <w:r>
-        <w:rPr>
-          <w:lang w:val="en-PK"/>
-        </w:rPr>
-        <w:t>.filter() → add conditions like WHERE id=...</w:t>
+      <w:proofErr w:type="gramStart"/>
+      <w:r>
+        <w:rPr>
+          <w:lang w:val="en-PK"/>
+        </w:rPr>
+        <w:t>.filter</w:t>
+      </w:r>
+      <w:proofErr w:type="gramEnd"/>
+      <w:r>
+        <w:rPr>
+          <w:lang w:val="en-PK"/>
+        </w:rPr>
+        <w:t>() → add conditions like WHERE id=...</w:t>
       </w:r>
     </w:p>
     <w:p>
@@ -7813,11 +8517,19 @@
           <w:lang w:val="en-PK"/>
         </w:rPr>
       </w:pPr>
-      <w:r>
-        <w:rPr>
-          <w:lang w:val="en-PK"/>
-        </w:rPr>
-        <w:t>.first() → returns first match or None</w:t>
+      <w:proofErr w:type="gramStart"/>
+      <w:r>
+        <w:rPr>
+          <w:lang w:val="en-PK"/>
+        </w:rPr>
+        <w:t>.first</w:t>
+      </w:r>
+      <w:proofErr w:type="gramEnd"/>
+      <w:r>
+        <w:rPr>
+          <w:lang w:val="en-PK"/>
+        </w:rPr>
+        <w:t>() → returns first match or None</w:t>
       </w:r>
     </w:p>
     <w:p>
@@ -7831,7 +8543,7 @@
           <w:lang w:val="en-PK"/>
         </w:rPr>
         <w:pict w14:anchorId="602D5001">
-          <v:rect id="_x0000_i1220" style="width:0;height:1.5pt" o:hralign="center" o:hrstd="t" o:hr="t" fillcolor="#a0a0a0" stroked="f"/>
+          <v:rect id="_x0000_i1045" style="width:0;height:1.5pt" o:hralign="center" o:hrstd="t" o:hr="t" fillcolor="#a0a0a0" stroked="f"/>
         </w:pict>
       </w:r>
     </w:p>
@@ -7862,7 +8574,21 @@
         <w:rPr>
           <w:lang w:val="en-PK"/>
         </w:rPr>
-        <w:t>@app.delete("/users/{id}")</w:t>
+        <w:t>@</w:t>
+      </w:r>
+      <w:proofErr w:type="gramStart"/>
+      <w:r>
+        <w:rPr>
+          <w:lang w:val="en-PK"/>
+        </w:rPr>
+        <w:t>app.delete</w:t>
+      </w:r>
+      <w:proofErr w:type="gramEnd"/>
+      <w:r>
+        <w:rPr>
+          <w:lang w:val="en-PK"/>
+        </w:rPr>
+        <w:t>("/users/{id}")</w:t>
       </w:r>
     </w:p>
     <w:p>
@@ -7882,14 +8608,28 @@
         <w:rPr>
           <w:lang w:val="en-PK"/>
         </w:rPr>
-        <w:t>delete_user</w:t>
-      </w:r>
-      <w:proofErr w:type="spellEnd"/>
-      <w:r>
-        <w:rPr>
-          <w:lang w:val="en-PK"/>
-        </w:rPr>
-        <w:t xml:space="preserve">(id: int, </w:t>
+        <w:t>delete_</w:t>
+      </w:r>
+      <w:proofErr w:type="gramStart"/>
+      <w:r>
+        <w:rPr>
+          <w:lang w:val="en-PK"/>
+        </w:rPr>
+        <w:t>user</w:t>
+      </w:r>
+      <w:proofErr w:type="spellEnd"/>
+      <w:r>
+        <w:rPr>
+          <w:lang w:val="en-PK"/>
+        </w:rPr>
+        <w:t>(</w:t>
+      </w:r>
+      <w:proofErr w:type="gramEnd"/>
+      <w:r>
+        <w:rPr>
+          <w:lang w:val="en-PK"/>
+        </w:rPr>
+        <w:t xml:space="preserve">id: int, </w:t>
       </w:r>
       <w:proofErr w:type="spellStart"/>
       <w:r>
@@ -7933,6 +8673,7 @@
         <w:t xml:space="preserve">    user = </w:t>
       </w:r>
       <w:proofErr w:type="spellStart"/>
+      <w:proofErr w:type="gramStart"/>
       <w:r>
         <w:rPr>
           <w:lang w:val="en-PK"/>
@@ -7940,6 +8681,7 @@
         <w:t>db.query</w:t>
       </w:r>
       <w:proofErr w:type="spellEnd"/>
+      <w:proofErr w:type="gramEnd"/>
       <w:r>
         <w:rPr>
           <w:lang w:val="en-PK"/>
@@ -7947,6 +8689,7 @@
         <w:t>(</w:t>
       </w:r>
       <w:proofErr w:type="spellStart"/>
+      <w:proofErr w:type="gramStart"/>
       <w:r>
         <w:rPr>
           <w:lang w:val="en-PK"/>
@@ -7958,7 +8701,28 @@
         <w:rPr>
           <w:lang w:val="en-PK"/>
         </w:rPr>
-        <w:t>).filter(models.User.id == id).first()</w:t>
+        <w:t>).filter</w:t>
+      </w:r>
+      <w:proofErr w:type="gramEnd"/>
+      <w:r>
+        <w:rPr>
+          <w:lang w:val="en-PK"/>
+        </w:rPr>
+        <w:t>(models.User.id == id</w:t>
+      </w:r>
+      <w:proofErr w:type="gramStart"/>
+      <w:r>
+        <w:rPr>
+          <w:lang w:val="en-PK"/>
+        </w:rPr>
+        <w:t>).first</w:t>
+      </w:r>
+      <w:proofErr w:type="gramEnd"/>
+      <w:r>
+        <w:rPr>
+          <w:lang w:val="en-PK"/>
+        </w:rPr>
+        <w:t>()</w:t>
       </w:r>
     </w:p>
     <w:p>
@@ -7987,6 +8751,7 @@
         <w:t xml:space="preserve">        raise </w:t>
       </w:r>
       <w:proofErr w:type="spellStart"/>
+      <w:proofErr w:type="gramStart"/>
       <w:r>
         <w:rPr>
           <w:lang w:val="en-PK"/>
@@ -8001,6 +8766,7 @@
         <w:t>(</w:t>
       </w:r>
       <w:proofErr w:type="spellStart"/>
+      <w:proofErr w:type="gramEnd"/>
       <w:r>
         <w:rPr>
           <w:lang w:val="en-PK"/>
@@ -8028,6 +8794,7 @@
         <w:t xml:space="preserve">    </w:t>
       </w:r>
       <w:proofErr w:type="spellStart"/>
+      <w:proofErr w:type="gramStart"/>
       <w:r>
         <w:rPr>
           <w:lang w:val="en-PK"/>
@@ -8035,6 +8802,7 @@
         <w:t>db.delete</w:t>
       </w:r>
       <w:proofErr w:type="spellEnd"/>
+      <w:proofErr w:type="gramEnd"/>
       <w:r>
         <w:rPr>
           <w:lang w:val="en-PK"/>
@@ -8055,6 +8823,7 @@
         <w:t xml:space="preserve">    </w:t>
       </w:r>
       <w:proofErr w:type="spellStart"/>
+      <w:proofErr w:type="gramStart"/>
       <w:r>
         <w:rPr>
           <w:lang w:val="en-PK"/>
@@ -8062,6 +8831,7 @@
         <w:t>db.commit</w:t>
       </w:r>
       <w:proofErr w:type="spellEnd"/>
+      <w:proofErr w:type="gramEnd"/>
       <w:r>
         <w:rPr>
           <w:lang w:val="en-PK"/>
@@ -8093,6 +8863,7 @@
         </w:rPr>
       </w:pPr>
       <w:proofErr w:type="spellStart"/>
+      <w:proofErr w:type="gramStart"/>
       <w:r>
         <w:rPr>
           <w:lang w:val="en-PK"/>
@@ -8100,6 +8871,7 @@
         <w:t>db.delete</w:t>
       </w:r>
       <w:proofErr w:type="spellEnd"/>
+      <w:proofErr w:type="gramEnd"/>
       <w:r>
         <w:rPr>
           <w:lang w:val="en-PK"/>
@@ -8118,6 +8890,7 @@
         </w:rPr>
       </w:pPr>
       <w:proofErr w:type="spellStart"/>
+      <w:proofErr w:type="gramStart"/>
       <w:r>
         <w:rPr>
           <w:lang w:val="en-PK"/>
@@ -8125,6 +8898,7 @@
         <w:t>db.commit</w:t>
       </w:r>
       <w:proofErr w:type="spellEnd"/>
+      <w:proofErr w:type="gramEnd"/>
       <w:r>
         <w:rPr>
           <w:lang w:val="en-PK"/>
@@ -8144,7 +8918,7 @@
         </w:rPr>
         <w:lastRenderedPageBreak/>
         <w:pict w14:anchorId="45632ABA">
-          <v:rect id="_x0000_i1221" style="width:0;height:1.5pt" o:hralign="center" o:hrstd="t" o:hr="t" fillcolor="#a0a0a0" stroked="f"/>
+          <v:rect id="_x0000_i1046" style="width:0;height:1.5pt" o:hralign="center" o:hrstd="t" o:hr="t" fillcolor="#a0a0a0" stroked="f"/>
         </w:pict>
       </w:r>
     </w:p>
@@ -8344,6 +9118,7 @@
         </w:rPr>
       </w:pPr>
       <w:proofErr w:type="spellStart"/>
+      <w:proofErr w:type="gramStart"/>
       <w:r>
         <w:rPr>
           <w:lang w:val="en-PK"/>
@@ -8351,6 +9126,7 @@
         <w:t>db.refresh</w:t>
       </w:r>
       <w:proofErr w:type="spellEnd"/>
+      <w:proofErr w:type="gramEnd"/>
       <w:r>
         <w:rPr>
           <w:lang w:val="en-PK"/>
@@ -8422,7 +9198,7 @@
           <w:lang w:val="en-PK"/>
         </w:rPr>
         <w:pict w14:anchorId="086AFEC9">
-          <v:rect id="_x0000_i1222" style="width:0;height:1.5pt" o:hralign="center" o:hrstd="t" o:hr="t" fillcolor="#a0a0a0" stroked="f"/>
+          <v:rect id="_x0000_i1047" style="width:0;height:1.5pt" o:hralign="center" o:hrstd="t" o:hr="t" fillcolor="#a0a0a0" stroked="f"/>
         </w:pict>
       </w:r>
     </w:p>
@@ -8479,6 +9255,7 @@
         <w:t xml:space="preserve">Always use </w:t>
       </w:r>
       <w:proofErr w:type="spellStart"/>
+      <w:proofErr w:type="gramStart"/>
       <w:r>
         <w:rPr>
           <w:b/>
@@ -8488,6 +9265,7 @@
         <w:t>db.refresh</w:t>
       </w:r>
       <w:proofErr w:type="spellEnd"/>
+      <w:proofErr w:type="gramEnd"/>
       <w:r>
         <w:rPr>
           <w:b/>
@@ -8677,16 +9455,31 @@
         <w:rPr>
           <w:lang w:val="en-PK"/>
         </w:rPr>
-        <w:t>get_db</w:t>
-      </w:r>
-      <w:proofErr w:type="spellEnd"/>
-      <w:r>
-        <w:rPr>
-          <w:lang w:val="en-PK"/>
-        </w:rPr>
-        <w:t xml:space="preserve">() ensures </w:t>
-      </w:r>
-      <w:proofErr w:type="spellStart"/>
+        <w:t>get_</w:t>
+      </w:r>
+      <w:proofErr w:type="gramStart"/>
+      <w:r>
+        <w:rPr>
+          <w:lang w:val="en-PK"/>
+        </w:rPr>
+        <w:t>db</w:t>
+      </w:r>
+      <w:proofErr w:type="spellEnd"/>
+      <w:r>
+        <w:rPr>
+          <w:lang w:val="en-PK"/>
+        </w:rPr>
+        <w:t>(</w:t>
+      </w:r>
+      <w:proofErr w:type="gramEnd"/>
+      <w:r>
+        <w:rPr>
+          <w:lang w:val="en-PK"/>
+        </w:rPr>
+        <w:t xml:space="preserve">) ensures </w:t>
+      </w:r>
+      <w:proofErr w:type="spellStart"/>
+      <w:proofErr w:type="gramStart"/>
       <w:r>
         <w:rPr>
           <w:lang w:val="en-PK"/>
@@ -8694,6 +9487,7 @@
         <w:t>db.close</w:t>
       </w:r>
       <w:proofErr w:type="spellEnd"/>
+      <w:proofErr w:type="gramEnd"/>
       <w:r>
         <w:rPr>
           <w:lang w:val="en-PK"/>
@@ -8712,7 +9506,7 @@
           <w:lang w:val="en-PK"/>
         </w:rPr>
         <w:pict w14:anchorId="0BBD1700">
-          <v:rect id="_x0000_i1223" style="width:0;height:1.5pt" o:hralign="center" o:hrstd="t" o:hr="t" fillcolor="#a0a0a0" stroked="f"/>
+          <v:rect id="_x0000_i1048" style="width:0;height:1.5pt" o:hralign="center" o:hrstd="t" o:hr="t" fillcolor="#a0a0a0" stroked="f"/>
         </w:pict>
       </w:r>
     </w:p>
@@ -8768,7 +9562,7 @@
           <w:lang w:val="en-PK"/>
         </w:rPr>
         <w:pict w14:anchorId="70281464">
-          <v:rect id="_x0000_i1224" style="width:0;height:1.5pt" o:hralign="center" o:hrstd="t" o:hr="t" fillcolor="#a0a0a0" stroked="f"/>
+          <v:rect id="_x0000_i1049" style="width:0;height:1.5pt" o:hralign="center" o:hrstd="t" o:hr="t" fillcolor="#a0a0a0" stroked="f"/>
         </w:pict>
       </w:r>
     </w:p>
@@ -8841,15 +9635,21 @@
       </w:r>
     </w:p>
     <w:p/>
-    <w:p/>
-    <w:p/>
-    <w:p/>
-    <w:p/>
-    <w:p/>
-    <w:p/>
-    <w:p/>
-    <w:p/>
-    <w:p/>
+    <w:p>
+      <w:hyperlink r:id="rId5" w:history="1">
+        <w:r>
+          <w:rPr>
+            <w:rStyle w:val="Hyperlink"/>
+          </w:rPr>
+          <w:t>https://chatgpt.com/share/68e63dc9-7390-8006-8f41-bef73750d5f0</w:t>
+        </w:r>
+      </w:hyperlink>
+    </w:p>
+    <w:p>
+      <w:r>
+        <w:t>https://chatgpt.com/share/68e63d9e-05bc-8006-b8be-1760145cab29</w:t>
+      </w:r>
+    </w:p>
     <w:sectPr>
       <w:pgSz w:w="12240" w:h="15840"/>
       <w:pgMar w:top="1440" w:right="1440" w:bottom="1440" w:left="1440" w:header="708" w:footer="708" w:gutter="0"/>
@@ -11522,6 +12322,7 @@
   <w:style w:type="character" w:default="1" w:styleId="DefaultParagraphFont">
     <w:name w:val="Default Paragraph Font"/>
     <w:uiPriority w:val="1"/>
+    <w:semiHidden/>
     <w:unhideWhenUsed/>
   </w:style>
   <w:style w:type="table" w:default="1" w:styleId="TableNormal">
@@ -11836,6 +12637,17 @@
       <w:spacing w:val="5"/>
     </w:rPr>
   </w:style>
+  <w:style w:type="character" w:styleId="Hyperlink">
+    <w:name w:val="Hyperlink"/>
+    <w:basedOn w:val="DefaultParagraphFont"/>
+    <w:uiPriority w:val="99"/>
+    <w:unhideWhenUsed/>
+    <w:rsid w:val="00B867BD"/>
+    <w:rPr>
+      <w:color w:val="0000FF" w:themeColor="hyperlink"/>
+      <w:u w:val="single"/>
+    </w:rPr>
+  </w:style>
 </w:styles>
 </file>
 

</xml_diff>